<commit_message>
decorative window for busket
</commit_message>
<xml_diff>
--- a/план написания.docx
+++ b/план написания.docx
@@ -179,25 +179,61 @@
           <w:sz w:val="30"/>
           <w:szCs w:val="30"/>
         </w:rPr>
-        <w:t>3.1 сделать кнопку «добавить в корзину»</w:t>
-      </w:r>
-    </w:p>
-    <w:p>
-      <w:pPr>
-        <w:pStyle w:val="Normal"/>
-        <w:bidi w:val="0"/>
-        <w:jc w:val="start"/>
-        <w:rPr>
-          <w:sz w:val="30"/>
-          <w:szCs w:val="30"/>
-        </w:rPr>
-      </w:pPr>
-      <w:r>
-        <w:rPr>
-          <w:sz w:val="30"/>
-          <w:szCs w:val="30"/>
-        </w:rPr>
-        <w:t>3.2 создать масcив для корзины через localStorage</w:t>
+        <w:t>3.1 сделать кнопку «добавить в корзину» //</w:t>
+      </w:r>
+    </w:p>
+    <w:p>
+      <w:pPr>
+        <w:pStyle w:val="Normal"/>
+        <w:bidi w:val="0"/>
+        <w:jc w:val="start"/>
+        <w:rPr>
+          <w:sz w:val="30"/>
+          <w:szCs w:val="30"/>
+        </w:rPr>
+      </w:pPr>
+      <w:r>
+        <w:rPr>
+          <w:sz w:val="30"/>
+          <w:szCs w:val="30"/>
+        </w:rPr>
+        <w:t>3.2 создать масcив для корзины через localStorage//</w:t>
+      </w:r>
+    </w:p>
+    <w:p>
+      <w:pPr>
+        <w:pStyle w:val="Normal"/>
+        <w:bidi w:val="0"/>
+        <w:jc w:val="start"/>
+        <w:rPr>
+          <w:sz w:val="30"/>
+          <w:szCs w:val="30"/>
+        </w:rPr>
+      </w:pPr>
+      <w:r>
+        <w:rPr>
+          <w:sz w:val="30"/>
+          <w:szCs w:val="30"/>
+        </w:rPr>
+        <w:t>3.3 создать всплывающее окно для корзины</w:t>
+      </w:r>
+    </w:p>
+    <w:p>
+      <w:pPr>
+        <w:pStyle w:val="Normal"/>
+        <w:bidi w:val="0"/>
+        <w:jc w:val="start"/>
+        <w:rPr>
+          <w:sz w:val="30"/>
+          <w:szCs w:val="30"/>
+        </w:rPr>
+      </w:pPr>
+      <w:r>
+        <w:rPr>
+          <w:sz w:val="30"/>
+          <w:szCs w:val="30"/>
+        </w:rPr>
+        <w:t>3.3.1 дописать вёрстку для суши в корзине</w:t>
       </w:r>
     </w:p>
     <w:p>

</xml_diff>